<commit_message>
finalized html before scss
</commit_message>
<xml_diff>
--- a/Documentatie_Front_End_Development_Ody_Chen.docx
+++ b/Documentatie_Front_End_Development_Ody_Chen.docx
@@ -1,6 +1,6 @@
 
 <file path=word/document.xml><?xml version="1.0" encoding="utf-8"?>
-<w:document xmlns:wpc="http://schemas.microsoft.com/office/word/2010/wordprocessingCanvas" xmlns:cx="http://schemas.microsoft.com/office/drawing/2014/chartex" xmlns:cx1="http://schemas.microsoft.com/office/drawing/2015/9/8/chartex" xmlns:cx2="http://schemas.microsoft.com/office/drawing/2015/10/21/chartex" xmlns:cx3="http://schemas.microsoft.com/office/drawing/2016/5/9/chartex" xmlns:cx4="http://schemas.microsoft.com/office/drawing/2016/5/10/chartex" xmlns:cx5="http://schemas.microsoft.com/office/drawing/2016/5/11/chartex" xmlns:cx6="http://schemas.microsoft.com/office/drawing/2016/5/12/chartex" xmlns:cx7="http://schemas.microsoft.com/office/drawing/2016/5/13/chartex" xmlns:cx8="http://schemas.microsoft.com/office/drawing/2016/5/14/chartex" xmlns:mc="http://schemas.openxmlformats.org/markup-compatibility/2006" xmlns:aink="http://schemas.microsoft.com/office/drawing/2016/ink" xmlns:am3d="http://schemas.microsoft.com/office/drawing/2017/model3d" xmlns:o="urn:schemas-microsoft-com:office:office" xmlns:oel="http://schemas.microsoft.com/office/2019/extlst" xmlns:r="http://schemas.openxmlformats.org/officeDocument/2006/relationships" xmlns:m="http://schemas.openxmlformats.org/officeDocument/2006/math" xmlns:v="urn:schemas-microsoft-com:vml" xmlns:wp14="http://schemas.microsoft.com/office/word/2010/wordprocessingDrawing" xmlns:wp="http://schemas.openxmlformats.org/drawingml/2006/wordprocessingDrawing" xmlns:w10="urn:schemas-microsoft-com:office:word" xmlns:w="http://schemas.openxmlformats.org/wordprocessingml/2006/main" xmlns:w14="http://schemas.microsoft.com/office/word/2010/wordml" xmlns:w15="http://schemas.microsoft.com/office/word/2012/wordml" xmlns:w16cex="http://schemas.microsoft.com/office/word/2018/wordml/cex" xmlns:w16cid="http://schemas.microsoft.com/office/word/2016/wordml/cid" xmlns:w16="http://schemas.microsoft.com/office/word/2018/wordml" xmlns:w16sdtdh="http://schemas.microsoft.com/office/word/2020/wordml/sdtdatahash" xmlns:w16se="http://schemas.microsoft.com/office/word/2015/wordml/symex" xmlns:wpg="http://schemas.microsoft.com/office/word/2010/wordprocessingGroup" xmlns:wpi="http://schemas.microsoft.com/office/word/2010/wordprocessingInk" xmlns:wne="http://schemas.microsoft.com/office/word/2006/wordml" xmlns:wps="http://schemas.microsoft.com/office/word/2010/wordprocessingShape" mc:Ignorable="w14 w15 w16se w16cid w16 w16cex w16sdtdh wp14">
+<w:document xmlns:wpc="http://schemas.microsoft.com/office/word/2010/wordprocessingCanvas" xmlns:cx="http://schemas.microsoft.com/office/drawing/2014/chartex" xmlns:cx1="http://schemas.microsoft.com/office/drawing/2015/9/8/chartex" xmlns:cx2="http://schemas.microsoft.com/office/drawing/2015/10/21/chartex" xmlns:cx3="http://schemas.microsoft.com/office/drawing/2016/5/9/chartex" xmlns:cx4="http://schemas.microsoft.com/office/drawing/2016/5/10/chartex" xmlns:cx5="http://schemas.microsoft.com/office/drawing/2016/5/11/chartex" xmlns:cx6="http://schemas.microsoft.com/office/drawing/2016/5/12/chartex" xmlns:cx7="http://schemas.microsoft.com/office/drawing/2016/5/13/chartex" xmlns:cx8="http://schemas.microsoft.com/office/drawing/2016/5/14/chartex" xmlns:mc="http://schemas.openxmlformats.org/markup-compatibility/2006" xmlns:aink="http://schemas.microsoft.com/office/drawing/2016/ink" xmlns:am3d="http://schemas.microsoft.com/office/drawing/2017/model3d" xmlns:o="urn:schemas-microsoft-com:office:office" xmlns:oel="http://schemas.microsoft.com/office/2019/extlst" xmlns:r="http://schemas.openxmlformats.org/officeDocument/2006/relationships" xmlns:m="http://schemas.openxmlformats.org/officeDocument/2006/math" xmlns:v="urn:schemas-microsoft-com:vml" xmlns:wp14="http://schemas.microsoft.com/office/word/2010/wordprocessingDrawing" xmlns:wp="http://schemas.openxmlformats.org/drawingml/2006/wordprocessingDrawing" xmlns:w10="urn:schemas-microsoft-com:office:word" xmlns:w="http://schemas.openxmlformats.org/wordprocessingml/2006/main" xmlns:w14="http://schemas.microsoft.com/office/word/2010/wordml" xmlns:w15="http://schemas.microsoft.com/office/word/2012/wordml" xmlns:w16cex="http://schemas.microsoft.com/office/word/2018/wordml/cex" xmlns:w16cid="http://schemas.microsoft.com/office/word/2016/wordml/cid" xmlns:w16="http://schemas.microsoft.com/office/word/2018/wordml" xmlns:w16du="http://schemas.microsoft.com/office/word/2023/wordml/word16du" xmlns:w16sdtdh="http://schemas.microsoft.com/office/word/2020/wordml/sdtdatahash" xmlns:w16se="http://schemas.microsoft.com/office/word/2015/wordml/symex" xmlns:wpg="http://schemas.microsoft.com/office/word/2010/wordprocessingGroup" xmlns:wpi="http://schemas.microsoft.com/office/word/2010/wordprocessingInk" xmlns:wne="http://schemas.microsoft.com/office/word/2006/wordml" xmlns:wps="http://schemas.microsoft.com/office/word/2010/wordprocessingShape" mc:Ignorable="w14 w15 w16se w16cid w16 w16cex w16sdtdh w16du wp14">
   <w:body>
     <w:p>
       <w:pPr>
@@ -12,21 +12,7 @@
         <w:rPr>
           <w:lang w:val="en-GB"/>
         </w:rPr>
-        <w:t xml:space="preserve">Vak: </w:t>
-      </w:r>
-      <w:proofErr w:type="spellStart"/>
-      <w:r>
-        <w:rPr>
-          <w:lang w:val="en-GB"/>
-        </w:rPr>
-        <w:t>Keuzedeel</w:t>
-      </w:r>
-      <w:proofErr w:type="spellEnd"/>
-      <w:r>
-        <w:rPr>
-          <w:lang w:val="en-GB"/>
-        </w:rPr>
-        <w:t xml:space="preserve"> Front-end Development</w:t>
+        <w:t>Vak: Keuzedeel Front-end Development</w:t>
       </w:r>
     </w:p>
     <w:p>
@@ -97,11 +83,9 @@
           <w:pPr>
             <w:pStyle w:val="TOCHeading"/>
           </w:pPr>
-          <w:proofErr w:type="spellStart"/>
           <w:r>
             <w:t>Inhoudsopgave</w:t>
           </w:r>
-          <w:proofErr w:type="spellEnd"/>
         </w:p>
         <w:p>
           <w:pPr>
@@ -1006,7 +990,7 @@
         </w:rPr>
         <w:lastRenderedPageBreak/>
         <w:drawing>
-          <wp:inline distT="0" distB="0" distL="0" distR="0" wp14:anchorId="4BAEF2C4" wp14:editId="29C58989">
+          <wp:inline distT="0" distB="0" distL="0" distR="0" wp14:anchorId="4BAEF2C4" wp14:editId="76DC2175">
             <wp:extent cx="5731510" cy="1675765"/>
             <wp:effectExtent l="0" t="0" r="2540" b="635"/>
             <wp:docPr id="3" name="Picture 3" descr="A cartoon of a person sitting in a room with computers&#10;&#10;Description automatically generated"/>
@@ -1059,7 +1043,7 @@
           <w:noProof/>
         </w:rPr>
         <w:drawing>
-          <wp:inline distT="0" distB="0" distL="0" distR="0" wp14:anchorId="6B0485E1" wp14:editId="1EF7E1B9">
+          <wp:inline distT="0" distB="0" distL="0" distR="0" wp14:anchorId="6B0485E1" wp14:editId="5C0CEC8F">
             <wp:extent cx="5731510" cy="1708150"/>
             <wp:effectExtent l="0" t="0" r="2540" b="6350"/>
             <wp:docPr id="4" name="Picture 4" descr="Cartoon of two men sitting in chairs&#10;&#10;Description automatically generated"/>
@@ -1294,7 +1278,7 @@
         </w:rPr>
         <w:lastRenderedPageBreak/>
         <w:drawing>
-          <wp:inline distT="0" distB="0" distL="0" distR="0" wp14:anchorId="3F6B1598" wp14:editId="0ABF8E55">
+          <wp:inline distT="0" distB="0" distL="0" distR="0" wp14:anchorId="3F6B1598" wp14:editId="3EAF0984">
             <wp:extent cx="5731510" cy="1765935"/>
             <wp:effectExtent l="0" t="0" r="2540" b="5715"/>
             <wp:docPr id="6" name="Picture 6" descr="A cartoon of two men sitting in chairs&#10;&#10;Description automatically generated"/>
@@ -1538,31 +1522,14 @@
     <w:p>
       <w:pPr>
         <w:pStyle w:val="Caption"/>
-        <w:rPr>
-          <w:lang w:val="en-GB"/>
-        </w:rPr>
-      </w:pPr>
-      <w:proofErr w:type="spellStart"/>
-      <w:r>
-        <w:rPr>
-          <w:lang w:val="en-GB"/>
-        </w:rPr>
-        <w:t>Figuur</w:t>
-      </w:r>
-      <w:proofErr w:type="spellEnd"/>
-      <w:r>
-        <w:rPr>
-          <w:lang w:val="en-GB"/>
-        </w:rPr>
-        <w:t xml:space="preserve"> </w:t>
+      </w:pPr>
+      <w:r>
+        <w:t xml:space="preserve">Figuur </w:t>
       </w:r>
       <w:r>
         <w:fldChar w:fldCharType="begin"/>
       </w:r>
       <w:r>
-        <w:rPr>
-          <w:lang w:val="en-GB"/>
-        </w:rPr>
         <w:instrText xml:space="preserve"> SEQ Figuur \* ARABIC </w:instrText>
       </w:r>
       <w:r>
@@ -1571,7 +1538,6 @@
       <w:r>
         <w:rPr>
           <w:noProof/>
-          <w:lang w:val="en-GB"/>
         </w:rPr>
         <w:t>5</w:t>
       </w:r>
@@ -1579,9 +1545,6 @@
         <w:fldChar w:fldCharType="end"/>
       </w:r>
       <w:r>
-        <w:rPr>
-          <w:lang w:val="en-GB"/>
-        </w:rPr>
         <w:t>: Persona Sophia</w:t>
       </w:r>
     </w:p>
@@ -1603,7 +1566,7 @@
         </w:rPr>
         <w:lastRenderedPageBreak/>
         <w:drawing>
-          <wp:inline distT="0" distB="0" distL="0" distR="0" wp14:anchorId="279E6B53" wp14:editId="155CA2DD">
+          <wp:inline distT="0" distB="0" distL="0" distR="0" wp14:anchorId="279E6B53" wp14:editId="27E60733">
             <wp:extent cx="5731510" cy="1703705"/>
             <wp:effectExtent l="0" t="0" r="2540" b="0"/>
             <wp:docPr id="10" name="Picture 10" descr="A cartoon of two people sitting in chairs&#10;&#10;Description automatically generated"/>
@@ -1656,7 +1619,7 @@
           <w:noProof/>
         </w:rPr>
         <w:drawing>
-          <wp:inline distT="0" distB="0" distL="0" distR="0" wp14:anchorId="038826E6" wp14:editId="200B10C4">
+          <wp:inline distT="0" distB="0" distL="0" distR="0" wp14:anchorId="038826E6" wp14:editId="390C4CAB">
             <wp:extent cx="5731510" cy="1713230"/>
             <wp:effectExtent l="0" t="0" r="2540" b="1270"/>
             <wp:docPr id="9" name="Picture 9" descr="A person and person sitting at a table&#10;&#10;Description automatically generated"/>
@@ -1855,19 +1818,11 @@
           <w:lang w:val="en-GB"/>
         </w:rPr>
       </w:pPr>
-      <w:proofErr w:type="spellStart"/>
       <w:r>
         <w:rPr>
           <w:lang w:val="en-GB"/>
         </w:rPr>
-        <w:t>Figuur</w:t>
-      </w:r>
-      <w:proofErr w:type="spellEnd"/>
-      <w:r>
-        <w:rPr>
-          <w:lang w:val="en-GB"/>
-        </w:rPr>
-        <w:t xml:space="preserve"> </w:t>
+        <w:t xml:space="preserve">Figuur </w:t>
       </w:r>
       <w:r>
         <w:fldChar w:fldCharType="begin"/>
@@ -1984,19 +1939,11 @@
           <w:lang w:val="en-GB"/>
         </w:rPr>
       </w:pPr>
-      <w:proofErr w:type="spellStart"/>
       <w:r>
         <w:rPr>
           <w:lang w:val="en-GB"/>
         </w:rPr>
-        <w:t>Figuur</w:t>
-      </w:r>
-      <w:proofErr w:type="spellEnd"/>
-      <w:r>
-        <w:rPr>
-          <w:lang w:val="en-GB"/>
-        </w:rPr>
-        <w:t xml:space="preserve"> </w:t>
+        <w:t xml:space="preserve">Figuur </w:t>
       </w:r>
       <w:r>
         <w:fldChar w:fldCharType="begin"/>
@@ -2110,19 +2057,11 @@
           <w:lang w:val="en-GB"/>
         </w:rPr>
       </w:pPr>
-      <w:proofErr w:type="spellStart"/>
       <w:r>
         <w:rPr>
           <w:lang w:val="en-GB"/>
         </w:rPr>
-        <w:t>Figuur</w:t>
-      </w:r>
-      <w:proofErr w:type="spellEnd"/>
-      <w:r>
-        <w:rPr>
-          <w:lang w:val="en-GB"/>
-        </w:rPr>
-        <w:t xml:space="preserve"> </w:t>
+        <w:t xml:space="preserve">Figuur </w:t>
       </w:r>
       <w:r>
         <w:fldChar w:fldCharType="begin"/>
@@ -2245,19 +2184,11 @@
           <w:lang w:val="en-GB"/>
         </w:rPr>
       </w:pPr>
-      <w:proofErr w:type="spellStart"/>
       <w:r>
         <w:rPr>
           <w:lang w:val="en-GB"/>
         </w:rPr>
-        <w:t>Figuur</w:t>
-      </w:r>
-      <w:proofErr w:type="spellEnd"/>
-      <w:r>
-        <w:rPr>
-          <w:lang w:val="en-GB"/>
-        </w:rPr>
-        <w:t xml:space="preserve"> </w:t>
+        <w:t xml:space="preserve">Figuur </w:t>
       </w:r>
       <w:r>
         <w:fldChar w:fldCharType="begin"/>
@@ -2322,19 +2253,844 @@
     <w:p>
       <w:pPr>
         <w:pStyle w:val="Heading1"/>
+      </w:pPr>
+      <w:bookmarkStart w:id="5" w:name="_Toc168482074"/>
+      <w:r>
+        <w:lastRenderedPageBreak/>
+        <w:t xml:space="preserve">CSS3 </w:t>
+      </w:r>
+      <w:bookmarkEnd w:id="5"/>
+      <w:r>
+        <w:t>en HTML 5</w:t>
+      </w:r>
+    </w:p>
+    <w:p>
+      <w:pPr>
+        <w:rPr>
+          <w:noProof/>
+        </w:rPr>
+      </w:pPr>
+      <w:r>
+        <w:t>De website is gemaakt i</w:t>
+      </w:r>
+      <w:r>
+        <w:t>n HTML5 en CSS3, dat betekent dat er een aantal HTML en CSS elementen vereist zijn bij het maken van deze website. Dat zijn de volgende CSS elementen: Grid en Flexbox. Beide heb ik toegepast op deze website. De CSS Grid heb ik toegepast op mijn About me pagina.</w:t>
+      </w:r>
+      <w:r>
+        <w:rPr>
+          <w:noProof/>
+        </w:rPr>
+        <w:t xml:space="preserve"> </w:t>
+      </w:r>
+      <w:r>
+        <w:drawing>
+          <wp:inline distT="0" distB="0" distL="0" distR="0" wp14:anchorId="74A86415" wp14:editId="14431F45">
+            <wp:extent cx="5731510" cy="2719070"/>
+            <wp:effectExtent l="0" t="0" r="2540" b="5080"/>
+            <wp:docPr id="1652690040" name="Picture 1" descr="A screenshot of a computer&#10;&#10;Description automatically generated"/>
+            <wp:cNvGraphicFramePr>
+              <a:graphicFrameLocks xmlns:a="http://schemas.openxmlformats.org/drawingml/2006/main" noChangeAspect="1"/>
+            </wp:cNvGraphicFramePr>
+            <a:graphic xmlns:a="http://schemas.openxmlformats.org/drawingml/2006/main">
+              <a:graphicData uri="http://schemas.openxmlformats.org/drawingml/2006/picture">
+                <pic:pic xmlns:pic="http://schemas.openxmlformats.org/drawingml/2006/picture">
+                  <pic:nvPicPr>
+                    <pic:cNvPr id="1652690040" name="Picture 1" descr="A screenshot of a computer&#10;&#10;Description automatically generated"/>
+                    <pic:cNvPicPr/>
+                  </pic:nvPicPr>
+                  <pic:blipFill>
+                    <a:blip r:embed="rId23"/>
+                    <a:stretch>
+                      <a:fillRect/>
+                    </a:stretch>
+                  </pic:blipFill>
+                  <pic:spPr>
+                    <a:xfrm>
+                      <a:off x="0" y="0"/>
+                      <a:ext cx="5731510" cy="2719070"/>
+                    </a:xfrm>
+                    <a:prstGeom prst="rect">
+                      <a:avLst/>
+                    </a:prstGeom>
+                  </pic:spPr>
+                </pic:pic>
+              </a:graphicData>
+            </a:graphic>
+          </wp:inline>
+        </w:drawing>
+      </w:r>
+    </w:p>
+    <w:p>
+      <w:pPr>
+        <w:rPr>
+          <w:noProof/>
+        </w:rPr>
+      </w:pPr>
+      <w:r>
+        <w:rPr>
+          <w:noProof/>
+        </w:rPr>
+        <w:t>De vijf blokken onderin zijn de grid items, dus in principe zou er meer makkelijk toegevoegd kunnen worden. Hierbij hoort de volgende code.</w:t>
+      </w:r>
+      <w:r>
+        <w:rPr>
+          <w:noProof/>
+        </w:rPr>
+        <w:br/>
+      </w:r>
+      <w:r>
+        <w:rPr>
+          <w:noProof/>
+        </w:rPr>
+        <w:drawing>
+          <wp:inline distT="0" distB="0" distL="0" distR="0" wp14:anchorId="0682F4C8" wp14:editId="5AEAEA92">
+            <wp:extent cx="5731510" cy="1190625"/>
+            <wp:effectExtent l="0" t="0" r="2540" b="9525"/>
+            <wp:docPr id="1139032186" name="Picture 1" descr="A screen shot of a computer code&#10;&#10;Description automatically generated"/>
+            <wp:cNvGraphicFramePr>
+              <a:graphicFrameLocks xmlns:a="http://schemas.openxmlformats.org/drawingml/2006/main" noChangeAspect="1"/>
+            </wp:cNvGraphicFramePr>
+            <a:graphic xmlns:a="http://schemas.openxmlformats.org/drawingml/2006/main">
+              <a:graphicData uri="http://schemas.openxmlformats.org/drawingml/2006/picture">
+                <pic:pic xmlns:pic="http://schemas.openxmlformats.org/drawingml/2006/picture">
+                  <pic:nvPicPr>
+                    <pic:cNvPr id="1139032186" name="Picture 1" descr="A screen shot of a computer code&#10;&#10;Description automatically generated"/>
+                    <pic:cNvPicPr/>
+                  </pic:nvPicPr>
+                  <pic:blipFill>
+                    <a:blip r:embed="rId24"/>
+                    <a:stretch>
+                      <a:fillRect/>
+                    </a:stretch>
+                  </pic:blipFill>
+                  <pic:spPr>
+                    <a:xfrm>
+                      <a:off x="0" y="0"/>
+                      <a:ext cx="5731510" cy="1190625"/>
+                    </a:xfrm>
+                    <a:prstGeom prst="rect">
+                      <a:avLst/>
+                    </a:prstGeom>
+                  </pic:spPr>
+                </pic:pic>
+              </a:graphicData>
+            </a:graphic>
+          </wp:inline>
+        </w:drawing>
+      </w:r>
+    </w:p>
+    <w:p>
+      <w:pPr>
+        <w:rPr>
+          <w:noProof/>
+        </w:rPr>
+      </w:pPr>
+      <w:r>
+        <w:rPr>
+          <w:noProof/>
+        </w:rPr>
+        <w:t xml:space="preserve">In deze HTML code zet in grid items in een grid container. </w:t>
+      </w:r>
+      <w:r>
+        <w:rPr>
+          <w:noProof/>
+        </w:rPr>
+        <w:t>De container en items worden</w:t>
+      </w:r>
+      <w:r>
+        <w:rPr>
+          <w:noProof/>
+        </w:rPr>
+        <w:t xml:space="preserve"> gestyled in de CSS.</w:t>
+      </w:r>
+    </w:p>
+    <w:p>
+      <w:pPr>
+        <w:rPr>
+          <w:noProof/>
+        </w:rPr>
+      </w:pPr>
+      <w:r>
+        <w:rPr>
+          <w:noProof/>
+        </w:rPr>
+        <w:drawing>
+          <wp:inline distT="0" distB="0" distL="0" distR="0" wp14:anchorId="76FE8AA5" wp14:editId="5FEE96E5">
+            <wp:extent cx="5039428" cy="1286054"/>
+            <wp:effectExtent l="0" t="0" r="8890" b="9525"/>
+            <wp:docPr id="1895563677" name="Picture 1" descr="A computer screen shot of a black background&#10;&#10;Description automatically generated"/>
+            <wp:cNvGraphicFramePr>
+              <a:graphicFrameLocks xmlns:a="http://schemas.openxmlformats.org/drawingml/2006/main" noChangeAspect="1"/>
+            </wp:cNvGraphicFramePr>
+            <a:graphic xmlns:a="http://schemas.openxmlformats.org/drawingml/2006/main">
+              <a:graphicData uri="http://schemas.openxmlformats.org/drawingml/2006/picture">
+                <pic:pic xmlns:pic="http://schemas.openxmlformats.org/drawingml/2006/picture">
+                  <pic:nvPicPr>
+                    <pic:cNvPr id="1895563677" name="Picture 1" descr="A computer screen shot of a black background&#10;&#10;Description automatically generated"/>
+                    <pic:cNvPicPr/>
+                  </pic:nvPicPr>
+                  <pic:blipFill>
+                    <a:blip r:embed="rId25"/>
+                    <a:stretch>
+                      <a:fillRect/>
+                    </a:stretch>
+                  </pic:blipFill>
+                  <pic:spPr>
+                    <a:xfrm>
+                      <a:off x="0" y="0"/>
+                      <a:ext cx="5039428" cy="1286054"/>
+                    </a:xfrm>
+                    <a:prstGeom prst="rect">
+                      <a:avLst/>
+                    </a:prstGeom>
+                  </pic:spPr>
+                </pic:pic>
+              </a:graphicData>
+            </a:graphic>
+          </wp:inline>
+        </w:drawing>
+      </w:r>
+      <w:r>
+        <w:rPr>
+          <w:noProof/>
+        </w:rPr>
+        <w:drawing>
+          <wp:inline distT="0" distB="0" distL="0" distR="0" wp14:anchorId="4C725659" wp14:editId="726183FA">
+            <wp:extent cx="3410426" cy="1695687"/>
+            <wp:effectExtent l="0" t="0" r="0" b="0"/>
+            <wp:docPr id="2132786290" name="Picture 1" descr="A screen shot of a computer code&#10;&#10;Description automatically generated"/>
+            <wp:cNvGraphicFramePr>
+              <a:graphicFrameLocks xmlns:a="http://schemas.openxmlformats.org/drawingml/2006/main" noChangeAspect="1"/>
+            </wp:cNvGraphicFramePr>
+            <a:graphic xmlns:a="http://schemas.openxmlformats.org/drawingml/2006/main">
+              <a:graphicData uri="http://schemas.openxmlformats.org/drawingml/2006/picture">
+                <pic:pic xmlns:pic="http://schemas.openxmlformats.org/drawingml/2006/picture">
+                  <pic:nvPicPr>
+                    <pic:cNvPr id="2132786290" name="Picture 1" descr="A screen shot of a computer code&#10;&#10;Description automatically generated"/>
+                    <pic:cNvPicPr/>
+                  </pic:nvPicPr>
+                  <pic:blipFill>
+                    <a:blip r:embed="rId26"/>
+                    <a:stretch>
+                      <a:fillRect/>
+                    </a:stretch>
+                  </pic:blipFill>
+                  <pic:spPr>
+                    <a:xfrm>
+                      <a:off x="0" y="0"/>
+                      <a:ext cx="3410426" cy="1695687"/>
+                    </a:xfrm>
+                    <a:prstGeom prst="rect">
+                      <a:avLst/>
+                    </a:prstGeom>
+                  </pic:spPr>
+                </pic:pic>
+              </a:graphicData>
+            </a:graphic>
+          </wp:inline>
+        </w:drawing>
+      </w:r>
+    </w:p>
+    <w:p>
+      <w:pPr>
+        <w:rPr>
+          <w:noProof/>
+        </w:rPr>
+      </w:pPr>
+      <w:r>
+        <w:rPr>
+          <w:noProof/>
+        </w:rPr>
+        <w:lastRenderedPageBreak/>
+        <w:t>Natuurlijk was dit ook op te lossen met een flexbox, maar het moest ergens toegepast worden, aangezien het een eis was.</w:t>
+      </w:r>
+    </w:p>
+    <w:p>
+      <w:pPr>
+        <w:rPr>
+          <w:noProof/>
+        </w:rPr>
+      </w:pPr>
+      <w:r>
+        <w:rPr>
+          <w:noProof/>
+        </w:rPr>
+        <w:t>Daarop kom ik op de volgende eis: de flexbox. Dit heb ik zelf op meerdere plekken toegepast, omdat ik lexboxen best handig vind om te gebruiken. De flexbox is algemeen gebruikt op vrijwel elke pagina om de pagina’s te ordenen op rijen en kolommen. Dit zorgt ervoor dat het makkelijker is om verschillende soorten informatie op de gehele pagina te krijgen.</w:t>
+      </w:r>
+      <w:r>
+        <w:rPr>
+          <w:noProof/>
+        </w:rPr>
+        <w:br/>
+      </w:r>
+      <w:r>
+        <w:rPr>
+          <w:noProof/>
+        </w:rPr>
+        <w:drawing>
+          <wp:inline distT="0" distB="0" distL="0" distR="0" wp14:anchorId="7A63AB95" wp14:editId="5D0B2F5E">
+            <wp:extent cx="5715798" cy="1076475"/>
+            <wp:effectExtent l="0" t="0" r="0" b="9525"/>
+            <wp:docPr id="1044326196" name="Picture 1" descr="A screen shot of a computer program&#10;&#10;Description automatically generated"/>
+            <wp:cNvGraphicFramePr>
+              <a:graphicFrameLocks xmlns:a="http://schemas.openxmlformats.org/drawingml/2006/main" noChangeAspect="1"/>
+            </wp:cNvGraphicFramePr>
+            <a:graphic xmlns:a="http://schemas.openxmlformats.org/drawingml/2006/main">
+              <a:graphicData uri="http://schemas.openxmlformats.org/drawingml/2006/picture">
+                <pic:pic xmlns:pic="http://schemas.openxmlformats.org/drawingml/2006/picture">
+                  <pic:nvPicPr>
+                    <pic:cNvPr id="1044326196" name="Picture 1" descr="A screen shot of a computer program&#10;&#10;Description automatically generated"/>
+                    <pic:cNvPicPr/>
+                  </pic:nvPicPr>
+                  <pic:blipFill>
+                    <a:blip r:embed="rId27"/>
+                    <a:stretch>
+                      <a:fillRect/>
+                    </a:stretch>
+                  </pic:blipFill>
+                  <pic:spPr>
+                    <a:xfrm>
+                      <a:off x="0" y="0"/>
+                      <a:ext cx="5715798" cy="1076475"/>
+                    </a:xfrm>
+                    <a:prstGeom prst="rect">
+                      <a:avLst/>
+                    </a:prstGeom>
+                  </pic:spPr>
+                </pic:pic>
+              </a:graphicData>
+            </a:graphic>
+          </wp:inline>
+        </w:drawing>
+      </w:r>
+    </w:p>
+    <w:p>
+      <w:pPr>
+        <w:rPr>
+          <w:noProof/>
+        </w:rPr>
+      </w:pPr>
+      <w:r>
+        <w:rPr>
+          <w:noProof/>
+        </w:rPr>
+        <w:t>Aangezien de flexbox best groot is heb ik ervoor gekozen om alleen van het begin een snippet te maken. Ik heb hier dus een flex-row, waarin ik twee flex-columns plaats. Dit zorgt ervoor dat ik content op de linkerkant en op de rechterkant van de pagina kan inladen. Zo kan ik de informatie bijvoorbeeld links plaatsen en foto’s rechts.</w:t>
+      </w:r>
+    </w:p>
+    <w:p>
+      <w:pPr>
+        <w:rPr>
+          <w:noProof/>
+        </w:rPr>
+      </w:pPr>
+      <w:r>
+        <w:rPr>
+          <w:noProof/>
+        </w:rPr>
+        <w:drawing>
+          <wp:inline distT="0" distB="0" distL="0" distR="0" wp14:anchorId="4612ED16" wp14:editId="30207737">
+            <wp:extent cx="5731510" cy="2729230"/>
+            <wp:effectExtent l="0" t="0" r="2540" b="0"/>
+            <wp:docPr id="1402709275" name="Picture 1" descr="A screen shot of a graph&#10;&#10;Description automatically generated"/>
+            <wp:cNvGraphicFramePr>
+              <a:graphicFrameLocks xmlns:a="http://schemas.openxmlformats.org/drawingml/2006/main" noChangeAspect="1"/>
+            </wp:cNvGraphicFramePr>
+            <a:graphic xmlns:a="http://schemas.openxmlformats.org/drawingml/2006/main">
+              <a:graphicData uri="http://schemas.openxmlformats.org/drawingml/2006/picture">
+                <pic:pic xmlns:pic="http://schemas.openxmlformats.org/drawingml/2006/picture">
+                  <pic:nvPicPr>
+                    <pic:cNvPr id="1402709275" name="Picture 1" descr="A screen shot of a graph&#10;&#10;Description automatically generated"/>
+                    <pic:cNvPicPr/>
+                  </pic:nvPicPr>
+                  <pic:blipFill>
+                    <a:blip r:embed="rId28"/>
+                    <a:stretch>
+                      <a:fillRect/>
+                    </a:stretch>
+                  </pic:blipFill>
+                  <pic:spPr>
+                    <a:xfrm>
+                      <a:off x="0" y="0"/>
+                      <a:ext cx="5731510" cy="2729230"/>
+                    </a:xfrm>
+                    <a:prstGeom prst="rect">
+                      <a:avLst/>
+                    </a:prstGeom>
+                  </pic:spPr>
+                </pic:pic>
+              </a:graphicData>
+            </a:graphic>
+          </wp:inline>
+        </w:drawing>
+      </w:r>
+      <w:r>
+        <w:rPr>
+          <w:noProof/>
+        </w:rPr>
+        <w:t>De Skills &amp; Knowledge pagina is een goed voo</w:t>
+      </w:r>
+      <w:r>
+        <w:rPr>
+          <w:noProof/>
+        </w:rPr>
+        <w:t xml:space="preserve">rbeeld hiervan. Alle informatie zit op de linkerkant van het scherm en de foto staat aan de rechterkant. Dit geeft meer overzicht en rust. </w:t>
+      </w:r>
+    </w:p>
+    <w:p>
+      <w:pPr>
+        <w:rPr>
+          <w:noProof/>
+        </w:rPr>
+      </w:pPr>
+      <w:r>
+        <w:rPr>
+          <w:noProof/>
+        </w:rPr>
+        <w:drawing>
+          <wp:inline distT="0" distB="0" distL="0" distR="0" wp14:anchorId="56DA43A3" wp14:editId="51FC30A1">
+            <wp:extent cx="2943636" cy="2267266"/>
+            <wp:effectExtent l="0" t="0" r="9525" b="0"/>
+            <wp:docPr id="1586178031" name="Picture 1" descr="A screen shot of a computer program&#10;&#10;Description automatically generated"/>
+            <wp:cNvGraphicFramePr>
+              <a:graphicFrameLocks xmlns:a="http://schemas.openxmlformats.org/drawingml/2006/main" noChangeAspect="1"/>
+            </wp:cNvGraphicFramePr>
+            <a:graphic xmlns:a="http://schemas.openxmlformats.org/drawingml/2006/main">
+              <a:graphicData uri="http://schemas.openxmlformats.org/drawingml/2006/picture">
+                <pic:pic xmlns:pic="http://schemas.openxmlformats.org/drawingml/2006/picture">
+                  <pic:nvPicPr>
+                    <pic:cNvPr id="1586178031" name="Picture 1" descr="A screen shot of a computer program&#10;&#10;Description automatically generated"/>
+                    <pic:cNvPicPr/>
+                  </pic:nvPicPr>
+                  <pic:blipFill>
+                    <a:blip r:embed="rId29"/>
+                    <a:stretch>
+                      <a:fillRect/>
+                    </a:stretch>
+                  </pic:blipFill>
+                  <pic:spPr>
+                    <a:xfrm>
+                      <a:off x="0" y="0"/>
+                      <a:ext cx="2943636" cy="2267266"/>
+                    </a:xfrm>
+                    <a:prstGeom prst="rect">
+                      <a:avLst/>
+                    </a:prstGeom>
+                  </pic:spPr>
+                </pic:pic>
+              </a:graphicData>
+            </a:graphic>
+          </wp:inline>
+        </w:drawing>
+      </w:r>
+    </w:p>
+    <w:p>
+      <w:pPr>
+        <w:rPr>
+          <w:noProof/>
+        </w:rPr>
+      </w:pPr>
+      <w:r>
+        <w:rPr>
+          <w:noProof/>
+        </w:rPr>
+        <w:lastRenderedPageBreak/>
+        <w:t>Hierboven is CSS te zien van de flexbox. Momenteel is het niet heel denderend, maar als ik de website responsive ga maken, dan komt er wat meer code in te staan. Voor de HTML elementen moest er een aantal dingen staan, namelijk de nav, header, footer, main, section, article.</w:t>
+      </w:r>
+    </w:p>
+    <w:p>
+      <w:pPr>
+        <w:rPr>
+          <w:noProof/>
+        </w:rPr>
+      </w:pPr>
+      <w:r>
+        <w:rPr>
+          <w:noProof/>
+        </w:rPr>
+        <w:t xml:space="preserve">De nav wordt gebruikt voor de navigatiebalk, hierin kan de gebruiker zich door de website heen navigeren. </w:t>
+      </w:r>
+    </w:p>
+    <w:p>
+      <w:pPr>
+        <w:rPr>
+          <w:noProof/>
+        </w:rPr>
+      </w:pPr>
+      <w:r>
+        <w:rPr>
+          <w:noProof/>
+        </w:rPr>
+        <w:drawing>
+          <wp:inline distT="0" distB="0" distL="0" distR="0" wp14:anchorId="06C8C47F" wp14:editId="72316126">
+            <wp:extent cx="5468113" cy="2514951"/>
+            <wp:effectExtent l="0" t="0" r="0" b="0"/>
+            <wp:docPr id="1976444789" name="Picture 1" descr="A screen shot of a computer code&#10;&#10;Description automatically generated"/>
+            <wp:cNvGraphicFramePr>
+              <a:graphicFrameLocks xmlns:a="http://schemas.openxmlformats.org/drawingml/2006/main" noChangeAspect="1"/>
+            </wp:cNvGraphicFramePr>
+            <a:graphic xmlns:a="http://schemas.openxmlformats.org/drawingml/2006/main">
+              <a:graphicData uri="http://schemas.openxmlformats.org/drawingml/2006/picture">
+                <pic:pic xmlns:pic="http://schemas.openxmlformats.org/drawingml/2006/picture">
+                  <pic:nvPicPr>
+                    <pic:cNvPr id="1976444789" name="Picture 1" descr="A screen shot of a computer code&#10;&#10;Description automatically generated"/>
+                    <pic:cNvPicPr/>
+                  </pic:nvPicPr>
+                  <pic:blipFill>
+                    <a:blip r:embed="rId30"/>
+                    <a:stretch>
+                      <a:fillRect/>
+                    </a:stretch>
+                  </pic:blipFill>
+                  <pic:spPr>
+                    <a:xfrm>
+                      <a:off x="0" y="0"/>
+                      <a:ext cx="5468113" cy="2514951"/>
+                    </a:xfrm>
+                    <a:prstGeom prst="rect">
+                      <a:avLst/>
+                    </a:prstGeom>
+                  </pic:spPr>
+                </pic:pic>
+              </a:graphicData>
+            </a:graphic>
+          </wp:inline>
+        </w:drawing>
+      </w:r>
+    </w:p>
+    <w:p>
+      <w:pPr>
+        <w:rPr>
+          <w:noProof/>
+        </w:rPr>
+      </w:pPr>
+      <w:r>
+        <w:rPr>
+          <w:noProof/>
+        </w:rPr>
+        <w:t>Hier is de nav te zien, het zit in een ongesorteerde lijst met allemaal list-items. Elke list-item is een linkje naar een andere pagina. De nav wordt hier specifiek gebruikt in plaats van een div. Dit zorgt ervoor dat er meer overzicht is in de code en dat de nav specifiek makkelijk gevonden kan worden.</w:t>
+      </w:r>
+    </w:p>
+    <w:p>
+      <w:pPr>
+        <w:rPr>
+          <w:noProof/>
+        </w:rPr>
+      </w:pPr>
+      <w:r>
+        <w:rPr>
+          <w:noProof/>
+        </w:rPr>
+        <w:t>Ook zie je dat de nav samen met een h1 tekst in de header staan. Dit is ook een div vervanger en maakt het bovengedeelte van de pagina. De navigatiebalk met de titel.</w:t>
+      </w:r>
+      <w:r>
+        <w:rPr>
+          <w:noProof/>
+        </w:rPr>
+        <w:br/>
+      </w:r>
+      <w:r>
+        <w:rPr>
+          <w:noProof/>
+        </w:rPr>
+        <w:drawing>
+          <wp:inline distT="0" distB="0" distL="0" distR="0" wp14:anchorId="219BFFA9" wp14:editId="48A69B8E">
+            <wp:extent cx="5731510" cy="354965"/>
+            <wp:effectExtent l="0" t="0" r="2540" b="6985"/>
+            <wp:docPr id="153284067" name="Picture 1"/>
+            <wp:cNvGraphicFramePr>
+              <a:graphicFrameLocks xmlns:a="http://schemas.openxmlformats.org/drawingml/2006/main" noChangeAspect="1"/>
+            </wp:cNvGraphicFramePr>
+            <a:graphic xmlns:a="http://schemas.openxmlformats.org/drawingml/2006/main">
+              <a:graphicData uri="http://schemas.openxmlformats.org/drawingml/2006/picture">
+                <pic:pic xmlns:pic="http://schemas.openxmlformats.org/drawingml/2006/picture">
+                  <pic:nvPicPr>
+                    <pic:cNvPr id="153284067" name=""/>
+                    <pic:cNvPicPr/>
+                  </pic:nvPicPr>
+                  <pic:blipFill>
+                    <a:blip r:embed="rId31"/>
+                    <a:stretch>
+                      <a:fillRect/>
+                    </a:stretch>
+                  </pic:blipFill>
+                  <pic:spPr>
+                    <a:xfrm>
+                      <a:off x="0" y="0"/>
+                      <a:ext cx="5731510" cy="354965"/>
+                    </a:xfrm>
+                    <a:prstGeom prst="rect">
+                      <a:avLst/>
+                    </a:prstGeom>
+                  </pic:spPr>
+                </pic:pic>
+              </a:graphicData>
+            </a:graphic>
+          </wp:inline>
+        </w:drawing>
+      </w:r>
+    </w:p>
+    <w:p>
+      <w:pPr>
+        <w:rPr>
+          <w:noProof/>
+        </w:rPr>
+      </w:pPr>
+      <w:r>
+        <w:rPr>
+          <w:noProof/>
+        </w:rPr>
+        <w:t>Dit is dus de gehele header, navigatiebalk met de titel van de huidige pagina.</w:t>
+      </w:r>
+    </w:p>
+    <w:p>
+      <w:pPr>
+        <w:rPr>
+          <w:noProof/>
+        </w:rPr>
+      </w:pPr>
+      <w:r>
+        <w:rPr>
+          <w:noProof/>
+        </w:rPr>
+        <w:drawing>
+          <wp:inline distT="0" distB="0" distL="0" distR="0" wp14:anchorId="0D9B61FD" wp14:editId="47BBB35B">
+            <wp:extent cx="5172797" cy="1762371"/>
+            <wp:effectExtent l="0" t="0" r="8890" b="9525"/>
+            <wp:docPr id="698725042" name="Picture 1" descr="A computer screen shot of a black background&#10;&#10;Description automatically generated"/>
+            <wp:cNvGraphicFramePr>
+              <a:graphicFrameLocks xmlns:a="http://schemas.openxmlformats.org/drawingml/2006/main" noChangeAspect="1"/>
+            </wp:cNvGraphicFramePr>
+            <a:graphic xmlns:a="http://schemas.openxmlformats.org/drawingml/2006/main">
+              <a:graphicData uri="http://schemas.openxmlformats.org/drawingml/2006/picture">
+                <pic:pic xmlns:pic="http://schemas.openxmlformats.org/drawingml/2006/picture">
+                  <pic:nvPicPr>
+                    <pic:cNvPr id="698725042" name="Picture 1" descr="A computer screen shot of a black background&#10;&#10;Description automatically generated"/>
+                    <pic:cNvPicPr/>
+                  </pic:nvPicPr>
+                  <pic:blipFill>
+                    <a:blip r:embed="rId32"/>
+                    <a:stretch>
+                      <a:fillRect/>
+                    </a:stretch>
+                  </pic:blipFill>
+                  <pic:spPr>
+                    <a:xfrm>
+                      <a:off x="0" y="0"/>
+                      <a:ext cx="5172797" cy="1762371"/>
+                    </a:xfrm>
+                    <a:prstGeom prst="rect">
+                      <a:avLst/>
+                    </a:prstGeom>
+                  </pic:spPr>
+                </pic:pic>
+              </a:graphicData>
+            </a:graphic>
+          </wp:inline>
+        </w:drawing>
+      </w:r>
+    </w:p>
+    <w:p>
+      <w:pPr>
+        <w:rPr>
+          <w:noProof/>
+        </w:rPr>
+      </w:pPr>
+      <w:r>
+        <w:rPr>
+          <w:noProof/>
+        </w:rPr>
+        <w:t>Zoals hier te zien is aan de lijnregels, begint de main op regel 22 en eindigt op regel 67. Dit is dus ook een grote div met de belangrijkste informatie van de pagina. Alle content zit in de main verwerkt en maakt het hele middenstuk van de pagina op.</w:t>
+      </w:r>
+    </w:p>
+    <w:p>
+      <w:pPr>
+        <w:rPr>
+          <w:noProof/>
+        </w:rPr>
+      </w:pPr>
+      <w:r>
+        <w:rPr>
+          <w:noProof/>
+        </w:rPr>
+        <w:t xml:space="preserve">Hieronder is ook gelijk de footer te zien, dit is dus een kleine regel waarin je minder informatie in kwijt kan. Dit kan bijvoorbeeld iets zijn zoals socials of copyright mark. </w:t>
+      </w:r>
+      <w:r>
+        <w:rPr>
+          <w:noProof/>
+        </w:rPr>
+        <w:br w:type="page"/>
+      </w:r>
+    </w:p>
+    <w:p>
+      <w:r>
+        <w:lastRenderedPageBreak/>
+        <w:drawing>
+          <wp:inline distT="0" distB="0" distL="0" distR="0" wp14:anchorId="6DB85C3F" wp14:editId="2276B786">
+            <wp:extent cx="5731510" cy="149225"/>
+            <wp:effectExtent l="0" t="0" r="2540" b="3175"/>
+            <wp:docPr id="1909350534" name="Picture 1"/>
+            <wp:cNvGraphicFramePr>
+              <a:graphicFrameLocks xmlns:a="http://schemas.openxmlformats.org/drawingml/2006/main" noChangeAspect="1"/>
+            </wp:cNvGraphicFramePr>
+            <a:graphic xmlns:a="http://schemas.openxmlformats.org/drawingml/2006/main">
+              <a:graphicData uri="http://schemas.openxmlformats.org/drawingml/2006/picture">
+                <pic:pic xmlns:pic="http://schemas.openxmlformats.org/drawingml/2006/picture">
+                  <pic:nvPicPr>
+                    <pic:cNvPr id="1909350534" name=""/>
+                    <pic:cNvPicPr/>
+                  </pic:nvPicPr>
+                  <pic:blipFill>
+                    <a:blip r:embed="rId33"/>
+                    <a:stretch>
+                      <a:fillRect/>
+                    </a:stretch>
+                  </pic:blipFill>
+                  <pic:spPr>
+                    <a:xfrm>
+                      <a:off x="0" y="0"/>
+                      <a:ext cx="5731510" cy="149225"/>
+                    </a:xfrm>
+                    <a:prstGeom prst="rect">
+                      <a:avLst/>
+                    </a:prstGeom>
+                  </pic:spPr>
+                </pic:pic>
+              </a:graphicData>
+            </a:graphic>
+          </wp:inline>
+        </w:drawing>
+      </w:r>
+    </w:p>
+    <w:p>
+      <w:r>
+        <w:t>Hier is mijn footer te zien en het enige wat ik erin heb gestopt is de copyright mark. Het is ook een teken van het einde van de pagina is genaderd.</w:t>
+      </w:r>
+    </w:p>
+    <w:p>
+      <w:r>
+        <w:t>Voor de sections heb ik ze opgedeeld in delen van een flexbox. Zoals boven al eerder vermeld heb ik het scherm verdeeld onder een linker en rechterhelft. Beide helften zijn dus sections</w:t>
+      </w:r>
+      <w:r>
+        <w:t xml:space="preserve"> en bevatten informatie. Die informatie wordt in een article gezet. Ik heb met al deze html elementen zoveel mogelijk de div element vermijd.</w:t>
+      </w:r>
+    </w:p>
+    <w:p>
+      <w:r>
+        <w:drawing>
+          <wp:inline distT="0" distB="0" distL="0" distR="0" wp14:anchorId="4073461E" wp14:editId="716B8134">
+            <wp:extent cx="4067743" cy="1505160"/>
+            <wp:effectExtent l="0" t="0" r="9525" b="0"/>
+            <wp:docPr id="1083595427" name="Picture 1" descr="A screen shot of a computer code&#10;&#10;Description automatically generated"/>
+            <wp:cNvGraphicFramePr>
+              <a:graphicFrameLocks xmlns:a="http://schemas.openxmlformats.org/drawingml/2006/main" noChangeAspect="1"/>
+            </wp:cNvGraphicFramePr>
+            <a:graphic xmlns:a="http://schemas.openxmlformats.org/drawingml/2006/main">
+              <a:graphicData uri="http://schemas.openxmlformats.org/drawingml/2006/picture">
+                <pic:pic xmlns:pic="http://schemas.openxmlformats.org/drawingml/2006/picture">
+                  <pic:nvPicPr>
+                    <pic:cNvPr id="1083595427" name="Picture 1" descr="A screen shot of a computer code&#10;&#10;Description automatically generated"/>
+                    <pic:cNvPicPr/>
+                  </pic:nvPicPr>
+                  <pic:blipFill>
+                    <a:blip r:embed="rId34"/>
+                    <a:stretch>
+                      <a:fillRect/>
+                    </a:stretch>
+                  </pic:blipFill>
+                  <pic:spPr>
+                    <a:xfrm>
+                      <a:off x="0" y="0"/>
+                      <a:ext cx="4067743" cy="1505160"/>
+                    </a:xfrm>
+                    <a:prstGeom prst="rect">
+                      <a:avLst/>
+                    </a:prstGeom>
+                  </pic:spPr>
+                </pic:pic>
+              </a:graphicData>
+            </a:graphic>
+          </wp:inline>
+        </w:drawing>
+      </w:r>
+    </w:p>
+    <w:p>
+      <w:r>
+        <w:t>Zoals op de snippet te zien is, zijn de sections dus verdeeld over een flex-row met meerdere flex-columns erin en een losse flex-column. Dit zijn dus die flexboxen en er zitten meerdere sections in elkaar. De div is bijna niet gebruikt. De enige plek waar ik wel de div heb gebruikt zijn de grid-items in de css grid.</w:t>
+      </w:r>
+    </w:p>
+    <w:p>
+      <w:r>
+        <w:drawing>
+          <wp:inline distT="0" distB="0" distL="0" distR="0" wp14:anchorId="3189364A" wp14:editId="350EF814">
+            <wp:extent cx="5731510" cy="2743835"/>
+            <wp:effectExtent l="0" t="0" r="2540" b="0"/>
+            <wp:docPr id="73537440" name="Picture 1" descr="A screenshot of a computer program&#10;&#10;Description automatically generated"/>
+            <wp:cNvGraphicFramePr>
+              <a:graphicFrameLocks xmlns:a="http://schemas.openxmlformats.org/drawingml/2006/main" noChangeAspect="1"/>
+            </wp:cNvGraphicFramePr>
+            <a:graphic xmlns:a="http://schemas.openxmlformats.org/drawingml/2006/main">
+              <a:graphicData uri="http://schemas.openxmlformats.org/drawingml/2006/picture">
+                <pic:pic xmlns:pic="http://schemas.openxmlformats.org/drawingml/2006/picture">
+                  <pic:nvPicPr>
+                    <pic:cNvPr id="73537440" name="Picture 1" descr="A screenshot of a computer program&#10;&#10;Description automatically generated"/>
+                    <pic:cNvPicPr/>
+                  </pic:nvPicPr>
+                  <pic:blipFill>
+                    <a:blip r:embed="rId35"/>
+                    <a:stretch>
+                      <a:fillRect/>
+                    </a:stretch>
+                  </pic:blipFill>
+                  <pic:spPr>
+                    <a:xfrm>
+                      <a:off x="0" y="0"/>
+                      <a:ext cx="5731510" cy="2743835"/>
+                    </a:xfrm>
+                    <a:prstGeom prst="rect">
+                      <a:avLst/>
+                    </a:prstGeom>
+                  </pic:spPr>
+                </pic:pic>
+              </a:graphicData>
+            </a:graphic>
+          </wp:inline>
+        </w:drawing>
+      </w:r>
+    </w:p>
+    <w:p>
+      <w:r>
+        <w:t>Tenslotte de articles, zoals op deze snippet te zien is heb ik in een section verschillende articles gestopt. Dit zijn verschillende type teksten die van elkaar gescheiden moeten blijven, anders wordt de tekst onleesbaar, omdat er bijna geen witruimte en onderscheiding plaatsvindt. Ook hier is dan geen div meer gebruikt.</w:t>
+      </w:r>
+    </w:p>
+    <w:p>
+      <w:pPr>
+        <w:rPr>
+          <w:rFonts w:asciiTheme="majorHAnsi" w:eastAsiaTheme="majorEastAsia" w:hAnsiTheme="majorHAnsi" w:cstheme="majorBidi"/>
+          <w:color w:val="2F5496" w:themeColor="accent1" w:themeShade="BF"/>
+          <w:sz w:val="32"/>
+          <w:szCs w:val="32"/>
+        </w:rPr>
+      </w:pPr>
+      <w:r>
+        <w:br w:type="page"/>
+      </w:r>
+    </w:p>
+    <w:p>
+      <w:pPr>
+        <w:pStyle w:val="Heading1"/>
         <w:rPr>
           <w:lang w:val="en-GB"/>
         </w:rPr>
       </w:pPr>
-      <w:bookmarkStart w:id="5" w:name="_Toc168482074"/>
+      <w:bookmarkStart w:id="6" w:name="_Toc168482075"/>
       <w:r>
         <w:rPr>
           <w:lang w:val="en-GB"/>
         </w:rPr>
         <w:lastRenderedPageBreak/>
-        <w:t>CSS3 Grid</w:t>
-      </w:r>
-      <w:bookmarkEnd w:id="5"/>
+        <w:t>Preprocessors (SCSS)</w:t>
+      </w:r>
+      <w:bookmarkEnd w:id="6"/>
     </w:p>
     <w:p>
       <w:pPr>
@@ -2357,26 +3113,18 @@
       <w:pPr>
         <w:pStyle w:val="Heading1"/>
         <w:rPr>
-          <w:lang w:val="en-GB"/>
-        </w:rPr>
-      </w:pPr>
-      <w:bookmarkStart w:id="6" w:name="_Toc168482075"/>
-      <w:proofErr w:type="spellStart"/>
-      <w:r>
-        <w:rPr>
-          <w:lang w:val="en-GB"/>
+          <w:lang w:val="en-US"/>
+        </w:rPr>
+      </w:pPr>
+      <w:bookmarkStart w:id="7" w:name="_Toc168482076"/>
+      <w:r>
+        <w:rPr>
+          <w:lang w:val="en-US"/>
         </w:rPr>
         <w:lastRenderedPageBreak/>
-        <w:t>Preprocessors</w:t>
-      </w:r>
-      <w:proofErr w:type="spellEnd"/>
-      <w:r>
-        <w:rPr>
-          <w:lang w:val="en-GB"/>
-        </w:rPr>
-        <w:t xml:space="preserve"> (SCSS)</w:t>
-      </w:r>
-      <w:bookmarkEnd w:id="6"/>
+        <w:t>Observatie / Testen</w:t>
+      </w:r>
+      <w:bookmarkEnd w:id="7"/>
     </w:p>
     <w:p>
       <w:pPr>
@@ -2385,12 +3133,12 @@
           <w:color w:val="2F5496" w:themeColor="accent1" w:themeShade="BF"/>
           <w:sz w:val="32"/>
           <w:szCs w:val="32"/>
-          <w:lang w:val="en-GB"/>
-        </w:rPr>
-      </w:pPr>
-      <w:r>
-        <w:rPr>
-          <w:lang w:val="en-GB"/>
+          <w:lang w:val="en-US"/>
+        </w:rPr>
+      </w:pPr>
+      <w:r>
+        <w:rPr>
+          <w:lang w:val="en-US"/>
         </w:rPr>
         <w:br w:type="page"/>
       </w:r>
@@ -2398,13 +3146,19 @@
     <w:p>
       <w:pPr>
         <w:pStyle w:val="Heading1"/>
-      </w:pPr>
-      <w:bookmarkStart w:id="7" w:name="_Toc168482076"/>
-      <w:r>
+        <w:rPr>
+          <w:lang w:val="en-US"/>
+        </w:rPr>
+      </w:pPr>
+      <w:bookmarkStart w:id="8" w:name="_Toc168482077"/>
+      <w:r>
+        <w:rPr>
+          <w:lang w:val="en-US"/>
+        </w:rPr>
         <w:lastRenderedPageBreak/>
-        <w:t>Observatie / Testen</w:t>
-      </w:r>
-      <w:bookmarkEnd w:id="7"/>
+        <w:t>Responsiviteit</w:t>
+      </w:r>
+      <w:bookmarkEnd w:id="8"/>
     </w:p>
     <w:p>
       <w:pPr>
@@ -2413,9 +3167,13 @@
           <w:color w:val="2F5496" w:themeColor="accent1" w:themeShade="BF"/>
           <w:sz w:val="32"/>
           <w:szCs w:val="32"/>
-        </w:rPr>
-      </w:pPr>
-      <w:r>
+          <w:lang w:val="en-US"/>
+        </w:rPr>
+      </w:pPr>
+      <w:r>
+        <w:rPr>
+          <w:lang w:val="en-US"/>
+        </w:rPr>
         <w:br w:type="page"/>
       </w:r>
     </w:p>
@@ -2423,12 +3181,12 @@
       <w:pPr>
         <w:pStyle w:val="Heading1"/>
       </w:pPr>
-      <w:bookmarkStart w:id="8" w:name="_Toc168482077"/>
+      <w:bookmarkStart w:id="9" w:name="_Toc168482078"/>
       <w:r>
         <w:lastRenderedPageBreak/>
-        <w:t>Responsiviteit</w:t>
-      </w:r>
-      <w:bookmarkEnd w:id="8"/>
+        <w:t>SEO</w:t>
+      </w:r>
+      <w:bookmarkEnd w:id="9"/>
     </w:p>
     <w:p>
       <w:pPr>
@@ -2439,33 +3197,9 @@
           <w:szCs w:val="32"/>
         </w:rPr>
       </w:pPr>
-      <w:r>
-        <w:br w:type="page"/>
-      </w:r>
-    </w:p>
-    <w:p>
-      <w:pPr>
-        <w:pStyle w:val="Heading1"/>
-      </w:pPr>
-      <w:bookmarkStart w:id="9" w:name="_Toc168482078"/>
-      <w:r>
-        <w:lastRenderedPageBreak/>
-        <w:t>SEO</w:t>
-      </w:r>
-      <w:bookmarkEnd w:id="9"/>
-    </w:p>
-    <w:p>
-      <w:pPr>
-        <w:rPr>
-          <w:rFonts w:asciiTheme="majorHAnsi" w:eastAsiaTheme="majorEastAsia" w:hAnsiTheme="majorHAnsi" w:cstheme="majorBidi"/>
-          <w:color w:val="2F5496" w:themeColor="accent1" w:themeShade="BF"/>
-          <w:sz w:val="32"/>
-          <w:szCs w:val="32"/>
-        </w:rPr>
-      </w:pPr>
     </w:p>
     <w:sectPr>
-      <w:footerReference w:type="default" r:id="rId23"/>
+      <w:footerReference w:type="default" r:id="rId36"/>
       <w:pgSz w:w="11906" w:h="16838"/>
       <w:pgMar w:top="1440" w:right="1440" w:bottom="1440" w:left="1440" w:header="708" w:footer="708" w:gutter="0"/>
       <w:cols w:space="708"/>
@@ -2476,7 +3210,7 @@
 </file>
 
 <file path=word/endnotes.xml><?xml version="1.0" encoding="utf-8"?>
-<w:endnotes xmlns:wpc="http://schemas.microsoft.com/office/word/2010/wordprocessingCanvas" xmlns:cx="http://schemas.microsoft.com/office/drawing/2014/chartex" xmlns:cx1="http://schemas.microsoft.com/office/drawing/2015/9/8/chartex" xmlns:cx2="http://schemas.microsoft.com/office/drawing/2015/10/21/chartex" xmlns:cx3="http://schemas.microsoft.com/office/drawing/2016/5/9/chartex" xmlns:cx4="http://schemas.microsoft.com/office/drawing/2016/5/10/chartex" xmlns:cx5="http://schemas.microsoft.com/office/drawing/2016/5/11/chartex" xmlns:cx6="http://schemas.microsoft.com/office/drawing/2016/5/12/chartex" xmlns:cx7="http://schemas.microsoft.com/office/drawing/2016/5/13/chartex" xmlns:cx8="http://schemas.microsoft.com/office/drawing/2016/5/14/chartex" xmlns:mc="http://schemas.openxmlformats.org/markup-compatibility/2006" xmlns:aink="http://schemas.microsoft.com/office/drawing/2016/ink" xmlns:am3d="http://schemas.microsoft.com/office/drawing/2017/model3d" xmlns:o="urn:schemas-microsoft-com:office:office" xmlns:oel="http://schemas.microsoft.com/office/2019/extlst" xmlns:r="http://schemas.openxmlformats.org/officeDocument/2006/relationships" xmlns:m="http://schemas.openxmlformats.org/officeDocument/2006/math" xmlns:v="urn:schemas-microsoft-com:vml" xmlns:wp14="http://schemas.microsoft.com/office/word/2010/wordprocessingDrawing" xmlns:wp="http://schemas.openxmlformats.org/drawingml/2006/wordprocessingDrawing" xmlns:w10="urn:schemas-microsoft-com:office:word" xmlns:w="http://schemas.openxmlformats.org/wordprocessingml/2006/main" xmlns:w14="http://schemas.microsoft.com/office/word/2010/wordml" xmlns:w15="http://schemas.microsoft.com/office/word/2012/wordml" xmlns:w16cex="http://schemas.microsoft.com/office/word/2018/wordml/cex" xmlns:w16cid="http://schemas.microsoft.com/office/word/2016/wordml/cid" xmlns:w16="http://schemas.microsoft.com/office/word/2018/wordml" xmlns:w16sdtdh="http://schemas.microsoft.com/office/word/2020/wordml/sdtdatahash" xmlns:w16se="http://schemas.microsoft.com/office/word/2015/wordml/symex" xmlns:wpg="http://schemas.microsoft.com/office/word/2010/wordprocessingGroup" xmlns:wpi="http://schemas.microsoft.com/office/word/2010/wordprocessingInk" xmlns:wne="http://schemas.microsoft.com/office/word/2006/wordml" xmlns:wps="http://schemas.microsoft.com/office/word/2010/wordprocessingShape" mc:Ignorable="w14 w15 w16se w16cid w16 w16cex w16sdtdh wp14">
+<w:endnotes xmlns:wpc="http://schemas.microsoft.com/office/word/2010/wordprocessingCanvas" xmlns:cx="http://schemas.microsoft.com/office/drawing/2014/chartex" xmlns:cx1="http://schemas.microsoft.com/office/drawing/2015/9/8/chartex" xmlns:cx2="http://schemas.microsoft.com/office/drawing/2015/10/21/chartex" xmlns:cx3="http://schemas.microsoft.com/office/drawing/2016/5/9/chartex" xmlns:cx4="http://schemas.microsoft.com/office/drawing/2016/5/10/chartex" xmlns:cx5="http://schemas.microsoft.com/office/drawing/2016/5/11/chartex" xmlns:cx6="http://schemas.microsoft.com/office/drawing/2016/5/12/chartex" xmlns:cx7="http://schemas.microsoft.com/office/drawing/2016/5/13/chartex" xmlns:cx8="http://schemas.microsoft.com/office/drawing/2016/5/14/chartex" xmlns:mc="http://schemas.openxmlformats.org/markup-compatibility/2006" xmlns:aink="http://schemas.microsoft.com/office/drawing/2016/ink" xmlns:am3d="http://schemas.microsoft.com/office/drawing/2017/model3d" xmlns:o="urn:schemas-microsoft-com:office:office" xmlns:oel="http://schemas.microsoft.com/office/2019/extlst" xmlns:r="http://schemas.openxmlformats.org/officeDocument/2006/relationships" xmlns:m="http://schemas.openxmlformats.org/officeDocument/2006/math" xmlns:v="urn:schemas-microsoft-com:vml" xmlns:wp14="http://schemas.microsoft.com/office/word/2010/wordprocessingDrawing" xmlns:wp="http://schemas.openxmlformats.org/drawingml/2006/wordprocessingDrawing" xmlns:w10="urn:schemas-microsoft-com:office:word" xmlns:w="http://schemas.openxmlformats.org/wordprocessingml/2006/main" xmlns:w14="http://schemas.microsoft.com/office/word/2010/wordml" xmlns:w15="http://schemas.microsoft.com/office/word/2012/wordml" xmlns:w16cex="http://schemas.microsoft.com/office/word/2018/wordml/cex" xmlns:w16cid="http://schemas.microsoft.com/office/word/2016/wordml/cid" xmlns:w16="http://schemas.microsoft.com/office/word/2018/wordml" xmlns:w16du="http://schemas.microsoft.com/office/word/2023/wordml/word16du" xmlns:w16sdtdh="http://schemas.microsoft.com/office/word/2020/wordml/sdtdatahash" xmlns:w16se="http://schemas.microsoft.com/office/word/2015/wordml/symex" xmlns:wpg="http://schemas.microsoft.com/office/word/2010/wordprocessingGroup" xmlns:wpi="http://schemas.microsoft.com/office/word/2010/wordprocessingInk" xmlns:wne="http://schemas.microsoft.com/office/word/2006/wordml" xmlns:wps="http://schemas.microsoft.com/office/word/2010/wordprocessingShape" mc:Ignorable="w14 w15 w16se w16cid w16 w16cex w16sdtdh w16du wp14">
   <w:endnote w:type="separator" w:id="-1">
     <w:p>
       <w:pPr>
@@ -2501,7 +3235,7 @@
 </file>
 
 <file path=word/footer1.xml><?xml version="1.0" encoding="utf-8"?>
-<w:ftr xmlns:wpc="http://schemas.microsoft.com/office/word/2010/wordprocessingCanvas" xmlns:cx="http://schemas.microsoft.com/office/drawing/2014/chartex" xmlns:cx1="http://schemas.microsoft.com/office/drawing/2015/9/8/chartex" xmlns:cx2="http://schemas.microsoft.com/office/drawing/2015/10/21/chartex" xmlns:cx3="http://schemas.microsoft.com/office/drawing/2016/5/9/chartex" xmlns:cx4="http://schemas.microsoft.com/office/drawing/2016/5/10/chartex" xmlns:cx5="http://schemas.microsoft.com/office/drawing/2016/5/11/chartex" xmlns:cx6="http://schemas.microsoft.com/office/drawing/2016/5/12/chartex" xmlns:cx7="http://schemas.microsoft.com/office/drawing/2016/5/13/chartex" xmlns:cx8="http://schemas.microsoft.com/office/drawing/2016/5/14/chartex" xmlns:mc="http://schemas.openxmlformats.org/markup-compatibility/2006" xmlns:aink="http://schemas.microsoft.com/office/drawing/2016/ink" xmlns:am3d="http://schemas.microsoft.com/office/drawing/2017/model3d" xmlns:o="urn:schemas-microsoft-com:office:office" xmlns:oel="http://schemas.microsoft.com/office/2019/extlst" xmlns:r="http://schemas.openxmlformats.org/officeDocument/2006/relationships" xmlns:m="http://schemas.openxmlformats.org/officeDocument/2006/math" xmlns:v="urn:schemas-microsoft-com:vml" xmlns:wp14="http://schemas.microsoft.com/office/word/2010/wordprocessingDrawing" xmlns:wp="http://schemas.openxmlformats.org/drawingml/2006/wordprocessingDrawing" xmlns:w10="urn:schemas-microsoft-com:office:word" xmlns:w="http://schemas.openxmlformats.org/wordprocessingml/2006/main" xmlns:w14="http://schemas.microsoft.com/office/word/2010/wordml" xmlns:w15="http://schemas.microsoft.com/office/word/2012/wordml" xmlns:w16cex="http://schemas.microsoft.com/office/word/2018/wordml/cex" xmlns:w16cid="http://schemas.microsoft.com/office/word/2016/wordml/cid" xmlns:w16="http://schemas.microsoft.com/office/word/2018/wordml" xmlns:w16sdtdh="http://schemas.microsoft.com/office/word/2020/wordml/sdtdatahash" xmlns:w16se="http://schemas.microsoft.com/office/word/2015/wordml/symex" xmlns:wpg="http://schemas.microsoft.com/office/word/2010/wordprocessingGroup" xmlns:wpi="http://schemas.microsoft.com/office/word/2010/wordprocessingInk" xmlns:wne="http://schemas.microsoft.com/office/word/2006/wordml" xmlns:wps="http://schemas.microsoft.com/office/word/2010/wordprocessingShape" mc:Ignorable="w14 w15 w16se w16cid w16 w16cex w16sdtdh wp14">
+<w:ftr xmlns:wpc="http://schemas.microsoft.com/office/word/2010/wordprocessingCanvas" xmlns:cx="http://schemas.microsoft.com/office/drawing/2014/chartex" xmlns:cx1="http://schemas.microsoft.com/office/drawing/2015/9/8/chartex" xmlns:cx2="http://schemas.microsoft.com/office/drawing/2015/10/21/chartex" xmlns:cx3="http://schemas.microsoft.com/office/drawing/2016/5/9/chartex" xmlns:cx4="http://schemas.microsoft.com/office/drawing/2016/5/10/chartex" xmlns:cx5="http://schemas.microsoft.com/office/drawing/2016/5/11/chartex" xmlns:cx6="http://schemas.microsoft.com/office/drawing/2016/5/12/chartex" xmlns:cx7="http://schemas.microsoft.com/office/drawing/2016/5/13/chartex" xmlns:cx8="http://schemas.microsoft.com/office/drawing/2016/5/14/chartex" xmlns:mc="http://schemas.openxmlformats.org/markup-compatibility/2006" xmlns:aink="http://schemas.microsoft.com/office/drawing/2016/ink" xmlns:am3d="http://schemas.microsoft.com/office/drawing/2017/model3d" xmlns:o="urn:schemas-microsoft-com:office:office" xmlns:oel="http://schemas.microsoft.com/office/2019/extlst" xmlns:r="http://schemas.openxmlformats.org/officeDocument/2006/relationships" xmlns:m="http://schemas.openxmlformats.org/officeDocument/2006/math" xmlns:v="urn:schemas-microsoft-com:vml" xmlns:wp14="http://schemas.microsoft.com/office/word/2010/wordprocessingDrawing" xmlns:wp="http://schemas.openxmlformats.org/drawingml/2006/wordprocessingDrawing" xmlns:w10="urn:schemas-microsoft-com:office:word" xmlns:w="http://schemas.openxmlformats.org/wordprocessingml/2006/main" xmlns:w14="http://schemas.microsoft.com/office/word/2010/wordml" xmlns:w15="http://schemas.microsoft.com/office/word/2012/wordml" xmlns:w16cex="http://schemas.microsoft.com/office/word/2018/wordml/cex" xmlns:w16cid="http://schemas.microsoft.com/office/word/2016/wordml/cid" xmlns:w16="http://schemas.microsoft.com/office/word/2018/wordml" xmlns:w16du="http://schemas.microsoft.com/office/word/2023/wordml/word16du" xmlns:w16sdtdh="http://schemas.microsoft.com/office/word/2020/wordml/sdtdatahash" xmlns:w16se="http://schemas.microsoft.com/office/word/2015/wordml/symex" xmlns:wpg="http://schemas.microsoft.com/office/word/2010/wordprocessingGroup" xmlns:wpi="http://schemas.microsoft.com/office/word/2010/wordprocessingInk" xmlns:wne="http://schemas.microsoft.com/office/word/2006/wordml" xmlns:wps="http://schemas.microsoft.com/office/word/2010/wordprocessingShape" mc:Ignorable="w14 w15 w16se w16cid w16 w16cex w16sdtdh w16du wp14">
   <w:sdt>
     <w:sdtPr>
       <w:id w:val="1933619091"/>
@@ -2554,7 +3288,7 @@
 </file>
 
 <file path=word/footnotes.xml><?xml version="1.0" encoding="utf-8"?>
-<w:footnotes xmlns:wpc="http://schemas.microsoft.com/office/word/2010/wordprocessingCanvas" xmlns:cx="http://schemas.microsoft.com/office/drawing/2014/chartex" xmlns:cx1="http://schemas.microsoft.com/office/drawing/2015/9/8/chartex" xmlns:cx2="http://schemas.microsoft.com/office/drawing/2015/10/21/chartex" xmlns:cx3="http://schemas.microsoft.com/office/drawing/2016/5/9/chartex" xmlns:cx4="http://schemas.microsoft.com/office/drawing/2016/5/10/chartex" xmlns:cx5="http://schemas.microsoft.com/office/drawing/2016/5/11/chartex" xmlns:cx6="http://schemas.microsoft.com/office/drawing/2016/5/12/chartex" xmlns:cx7="http://schemas.microsoft.com/office/drawing/2016/5/13/chartex" xmlns:cx8="http://schemas.microsoft.com/office/drawing/2016/5/14/chartex" xmlns:mc="http://schemas.openxmlformats.org/markup-compatibility/2006" xmlns:aink="http://schemas.microsoft.com/office/drawing/2016/ink" xmlns:am3d="http://schemas.microsoft.com/office/drawing/2017/model3d" xmlns:o="urn:schemas-microsoft-com:office:office" xmlns:oel="http://schemas.microsoft.com/office/2019/extlst" xmlns:r="http://schemas.openxmlformats.org/officeDocument/2006/relationships" xmlns:m="http://schemas.openxmlformats.org/officeDocument/2006/math" xmlns:v="urn:schemas-microsoft-com:vml" xmlns:wp14="http://schemas.microsoft.com/office/word/2010/wordprocessingDrawing" xmlns:wp="http://schemas.openxmlformats.org/drawingml/2006/wordprocessingDrawing" xmlns:w10="urn:schemas-microsoft-com:office:word" xmlns:w="http://schemas.openxmlformats.org/wordprocessingml/2006/main" xmlns:w14="http://schemas.microsoft.com/office/word/2010/wordml" xmlns:w15="http://schemas.microsoft.com/office/word/2012/wordml" xmlns:w16cex="http://schemas.microsoft.com/office/word/2018/wordml/cex" xmlns:w16cid="http://schemas.microsoft.com/office/word/2016/wordml/cid" xmlns:w16="http://schemas.microsoft.com/office/word/2018/wordml" xmlns:w16sdtdh="http://schemas.microsoft.com/office/word/2020/wordml/sdtdatahash" xmlns:w16se="http://schemas.microsoft.com/office/word/2015/wordml/symex" xmlns:wpg="http://schemas.microsoft.com/office/word/2010/wordprocessingGroup" xmlns:wpi="http://schemas.microsoft.com/office/word/2010/wordprocessingInk" xmlns:wne="http://schemas.microsoft.com/office/word/2006/wordml" xmlns:wps="http://schemas.microsoft.com/office/word/2010/wordprocessingShape" mc:Ignorable="w14 w15 w16se w16cid w16 w16cex w16sdtdh wp14">
+<w:footnotes xmlns:wpc="http://schemas.microsoft.com/office/word/2010/wordprocessingCanvas" xmlns:cx="http://schemas.microsoft.com/office/drawing/2014/chartex" xmlns:cx1="http://schemas.microsoft.com/office/drawing/2015/9/8/chartex" xmlns:cx2="http://schemas.microsoft.com/office/drawing/2015/10/21/chartex" xmlns:cx3="http://schemas.microsoft.com/office/drawing/2016/5/9/chartex" xmlns:cx4="http://schemas.microsoft.com/office/drawing/2016/5/10/chartex" xmlns:cx5="http://schemas.microsoft.com/office/drawing/2016/5/11/chartex" xmlns:cx6="http://schemas.microsoft.com/office/drawing/2016/5/12/chartex" xmlns:cx7="http://schemas.microsoft.com/office/drawing/2016/5/13/chartex" xmlns:cx8="http://schemas.microsoft.com/office/drawing/2016/5/14/chartex" xmlns:mc="http://schemas.openxmlformats.org/markup-compatibility/2006" xmlns:aink="http://schemas.microsoft.com/office/drawing/2016/ink" xmlns:am3d="http://schemas.microsoft.com/office/drawing/2017/model3d" xmlns:o="urn:schemas-microsoft-com:office:office" xmlns:oel="http://schemas.microsoft.com/office/2019/extlst" xmlns:r="http://schemas.openxmlformats.org/officeDocument/2006/relationships" xmlns:m="http://schemas.openxmlformats.org/officeDocument/2006/math" xmlns:v="urn:schemas-microsoft-com:vml" xmlns:wp14="http://schemas.microsoft.com/office/word/2010/wordprocessingDrawing" xmlns:wp="http://schemas.openxmlformats.org/drawingml/2006/wordprocessingDrawing" xmlns:w10="urn:schemas-microsoft-com:office:word" xmlns:w="http://schemas.openxmlformats.org/wordprocessingml/2006/main" xmlns:w14="http://schemas.microsoft.com/office/word/2010/wordml" xmlns:w15="http://schemas.microsoft.com/office/word/2012/wordml" xmlns:w16cex="http://schemas.microsoft.com/office/word/2018/wordml/cex" xmlns:w16cid="http://schemas.microsoft.com/office/word/2016/wordml/cid" xmlns:w16="http://schemas.microsoft.com/office/word/2018/wordml" xmlns:w16du="http://schemas.microsoft.com/office/word/2023/wordml/word16du" xmlns:w16sdtdh="http://schemas.microsoft.com/office/word/2020/wordml/sdtdatahash" xmlns:w16se="http://schemas.microsoft.com/office/word/2015/wordml/symex" xmlns:wpg="http://schemas.microsoft.com/office/word/2010/wordprocessingGroup" xmlns:wpi="http://schemas.microsoft.com/office/word/2010/wordprocessingInk" xmlns:wne="http://schemas.microsoft.com/office/word/2006/wordml" xmlns:wps="http://schemas.microsoft.com/office/word/2010/wordprocessingShape" mc:Ignorable="w14 w15 w16se w16cid w16 w16cex w16sdtdh w16du wp14">
   <w:footnote w:type="separator" w:id="-1">
     <w:p>
       <w:pPr>
@@ -2579,7 +3313,7 @@
 </file>
 
 <file path=word/styles.xml><?xml version="1.0" encoding="utf-8"?>
-<w:styles xmlns:mc="http://schemas.openxmlformats.org/markup-compatibility/2006" xmlns:r="http://schemas.openxmlformats.org/officeDocument/2006/relationships" xmlns:w="http://schemas.openxmlformats.org/wordprocessingml/2006/main" xmlns:w14="http://schemas.microsoft.com/office/word/2010/wordml" xmlns:w15="http://schemas.microsoft.com/office/word/2012/wordml" xmlns:w16cex="http://schemas.microsoft.com/office/word/2018/wordml/cex" xmlns:w16cid="http://schemas.microsoft.com/office/word/2016/wordml/cid" xmlns:w16="http://schemas.microsoft.com/office/word/2018/wordml" xmlns:w16sdtdh="http://schemas.microsoft.com/office/word/2020/wordml/sdtdatahash" xmlns:w16se="http://schemas.microsoft.com/office/word/2015/wordml/symex" mc:Ignorable="w14 w15 w16se w16cid w16 w16cex w16sdtdh">
+<w:styles xmlns:mc="http://schemas.openxmlformats.org/markup-compatibility/2006" xmlns:r="http://schemas.openxmlformats.org/officeDocument/2006/relationships" xmlns:w="http://schemas.openxmlformats.org/wordprocessingml/2006/main" xmlns:w14="http://schemas.microsoft.com/office/word/2010/wordml" xmlns:w15="http://schemas.microsoft.com/office/word/2012/wordml" xmlns:w16cex="http://schemas.microsoft.com/office/word/2018/wordml/cex" xmlns:w16cid="http://schemas.microsoft.com/office/word/2016/wordml/cid" xmlns:w16="http://schemas.microsoft.com/office/word/2018/wordml" xmlns:w16du="http://schemas.microsoft.com/office/word/2023/wordml/word16du" xmlns:w16sdtdh="http://schemas.microsoft.com/office/word/2020/wordml/sdtdatahash" xmlns:w16se="http://schemas.microsoft.com/office/word/2015/wordml/symex" mc:Ignorable="w14 w15 w16se w16cid w16 w16cex w16sdtdh w16du">
   <w:docDefaults>
     <w:rPrDefault>
       <w:rPr>

</xml_diff>